<commit_message>
added Testing and Conclusions in Contents in .docx
</commit_message>
<xml_diff>
--- a/Kursach/Kursach.docx
+++ b/Kursach/Kursach.docx
@@ -1426,6 +1426,50 @@
     </w:p>
     <w:p>
       <w:pPr>
+        <w:pStyle w:val="a4"/>
+        <w:numPr>
+          <w:ilvl w:val="0"/>
+          <w:numId w:val="4"/>
+        </w:numPr>
+        <w:spacing w:line="360" w:lineRule="auto"/>
+        <w:rPr>
+          <w:sz w:val="32"/>
+          <w:szCs w:val="32"/>
+        </w:rPr>
+      </w:pPr>
+      <w:r>
+        <w:rPr>
+          <w:sz w:val="32"/>
+          <w:szCs w:val="32"/>
+        </w:rPr>
+        <w:t>Тестування</w:t>
+      </w:r>
+    </w:p>
+    <w:p>
+      <w:pPr>
+        <w:pStyle w:val="a4"/>
+        <w:numPr>
+          <w:ilvl w:val="0"/>
+          <w:numId w:val="4"/>
+        </w:numPr>
+        <w:spacing w:line="360" w:lineRule="auto"/>
+        <w:rPr>
+          <w:sz w:val="32"/>
+          <w:szCs w:val="32"/>
+        </w:rPr>
+      </w:pPr>
+      <w:r>
+        <w:rPr>
+          <w:sz w:val="32"/>
+          <w:szCs w:val="32"/>
+        </w:rPr>
+        <w:t>Висновок</w:t>
+      </w:r>
+      <w:bookmarkStart w:id="1" w:name="_GoBack"/>
+      <w:bookmarkEnd w:id="1"/>
+    </w:p>
+    <w:p>
+      <w:pPr>
         <w:pStyle w:val="1"/>
         <w:spacing w:after="360" w:line="360" w:lineRule="auto"/>
         <w:jc w:val="center"/>
@@ -1439,7 +1483,7 @@
           <w:lang w:val="uk-UA"/>
         </w:rPr>
       </w:pPr>
-      <w:bookmarkStart w:id="1" w:name="_Toc40523793"/>
+      <w:bookmarkStart w:id="2" w:name="_Toc40523793"/>
       <w:r>
         <w:rPr>
           <w:rFonts w:ascii="Times New Roman" w:hAnsi="Times New Roman" w:cs="Times New Roman"/>
@@ -1478,7 +1522,7 @@
         </w:rPr>
         <w:t>ПОСТАНОВКА ЗАДАЧІ</w:t>
       </w:r>
-      <w:bookmarkEnd w:id="1"/>
+      <w:bookmarkEnd w:id="2"/>
     </w:p>
     <w:p>
       <w:pPr>
@@ -1680,7 +1724,16 @@
           <w:szCs w:val="28"/>
           <w:lang w:val="uk-UA"/>
         </w:rPr>
-        <w:t>. Код інтерфейсу має бути простим (демонструється використання класів предметної галузі шляхом створення об’єктів та їх застосування).</w:t>
+        <w:t xml:space="preserve">. Код інтерфейсу має бути простим (демонструється використання класів предметної галузі шляхом створення об’єктів </w:t>
+      </w:r>
+      <w:r>
+        <w:rPr>
+          <w:sz w:val="28"/>
+          <w:szCs w:val="28"/>
+          <w:lang w:val="uk-UA"/>
+        </w:rPr>
+        <w:lastRenderedPageBreak/>
+        <w:t>та їх застосування).</w:t>
       </w:r>
     </w:p>
     <w:p>
@@ -2525,7 +2578,15 @@
           <w:sz w:val="28"/>
           <w:szCs w:val="28"/>
         </w:rPr>
-        <w:t>сть для користувача вибору туру за такими параметрами:</w:t>
+        <w:t xml:space="preserve">сть для користувача вибору туру за такими </w:t>
+      </w:r>
+      <w:r>
+        <w:rPr>
+          <w:sz w:val="28"/>
+          <w:szCs w:val="28"/>
+        </w:rPr>
+        <w:lastRenderedPageBreak/>
+        <w:t>параметрами:</w:t>
       </w:r>
     </w:p>
     <w:p>
@@ -2578,7 +2639,6 @@
           <w:sz w:val="28"/>
           <w:szCs w:val="28"/>
         </w:rPr>
-        <w:lastRenderedPageBreak/>
         <w:t>- агенство, яке предоставля</w:t>
       </w:r>
       <w:r>
@@ -4587,6 +4647,7 @@
                 <w:sz w:val="28"/>
                 <w:szCs w:val="28"/>
               </w:rPr>
+              <w:lastRenderedPageBreak/>
               <w:t>8</w:t>
             </w:r>
           </w:p>
@@ -4667,7 +4728,6 @@
                 <w:sz w:val="28"/>
                 <w:szCs w:val="28"/>
               </w:rPr>
-              <w:lastRenderedPageBreak/>
               <w:t>9</w:t>
             </w:r>
           </w:p>
@@ -14080,9 +14140,9 @@
       </w:pPr>
       <w:r>
         <w:rPr>
-          <w:sz w:val="28"/>
-          <w:szCs w:val="28"/>
-          <w:lang w:val="en-US"/>
+          <w:noProof/>
+          <w:sz w:val="28"/>
+          <w:szCs w:val="28"/>
         </w:rPr>
         <w:drawing>
           <wp:inline distT="0" distB="0" distL="0" distR="0" wp14:anchorId="4FFCA23A" wp14:editId="3BADB6A0">
@@ -14134,9 +14194,9 @@
       </w:pPr>
       <w:r>
         <w:rPr>
-          <w:sz w:val="28"/>
-          <w:szCs w:val="28"/>
-          <w:lang w:val="en-US"/>
+          <w:noProof/>
+          <w:sz w:val="28"/>
+          <w:szCs w:val="28"/>
         </w:rPr>
         <w:drawing>
           <wp:inline distT="0" distB="0" distL="0" distR="0" wp14:anchorId="647002F9" wp14:editId="7F6E0A6D">
@@ -14188,9 +14248,9 @@
       </w:pPr>
       <w:r>
         <w:rPr>
-          <w:sz w:val="28"/>
-          <w:szCs w:val="28"/>
-          <w:lang w:val="en-US"/>
+          <w:noProof/>
+          <w:sz w:val="28"/>
+          <w:szCs w:val="28"/>
         </w:rPr>
         <w:drawing>
           <wp:inline distT="0" distB="0" distL="0" distR="0" wp14:anchorId="287E8DC9" wp14:editId="6F56FCDF">
@@ -14244,6 +14304,7 @@
       </w:pPr>
       <w:r>
         <w:rPr>
+          <w:noProof/>
           <w:sz w:val="28"/>
           <w:szCs w:val="28"/>
         </w:rPr>
@@ -14464,7 +14525,6 @@
           <w:rFonts w:ascii="Times New Roman" w:hAnsi="Times New Roman"/>
           <w:sz w:val="36"/>
           <w:szCs w:val="36"/>
-          <w:lang w:val="en-US"/>
         </w:rPr>
       </w:pPr>
       <w:r>
@@ -14477,6 +14537,7 @@
       </w:r>
       <w:r>
         <w:rPr>
+          <w:noProof/>
           <w:sz w:val="28"/>
           <w:szCs w:val="28"/>
         </w:rPr>
@@ -14533,6 +14594,7 @@
       </w:r>
       <w:r>
         <w:rPr>
+          <w:noProof/>
           <w:sz w:val="28"/>
           <w:szCs w:val="28"/>
         </w:rPr>
@@ -14593,7 +14655,6 @@
           <w:rFonts w:ascii="Times New Roman" w:hAnsi="Times New Roman"/>
           <w:sz w:val="36"/>
           <w:szCs w:val="36"/>
-          <w:lang w:val="en-US"/>
         </w:rPr>
         <w:t>.</w:t>
       </w:r>
@@ -14606,7 +14667,6 @@
           <w:rFonts w:ascii="Times New Roman" w:hAnsi="Times New Roman"/>
           <w:sz w:val="36"/>
           <w:szCs w:val="36"/>
-          <w:lang w:val="en-US"/>
         </w:rPr>
       </w:pPr>
     </w:p>
@@ -14618,7 +14678,6 @@
           <w:rFonts w:ascii="Times New Roman" w:hAnsi="Times New Roman"/>
           <w:sz w:val="36"/>
           <w:szCs w:val="36"/>
-          <w:lang w:val="en-US"/>
         </w:rPr>
       </w:pPr>
     </w:p>
@@ -14630,7 +14689,6 @@
           <w:rFonts w:ascii="Times New Roman" w:hAnsi="Times New Roman"/>
           <w:sz w:val="36"/>
           <w:szCs w:val="36"/>
-          <w:lang w:val="en-US"/>
         </w:rPr>
       </w:pPr>
       <w:r>
@@ -15272,8 +15330,6 @@
         </w:rPr>
         <w:t xml:space="preserve"> </w:t>
       </w:r>
-      <w:bookmarkStart w:id="2" w:name="_GoBack"/>
-      <w:bookmarkEnd w:id="2"/>
     </w:p>
     <w:p>
       <w:pPr>
@@ -15350,7 +15406,7 @@
           <w:rPr>
             <w:noProof/>
           </w:rPr>
-          <w:t>14</w:t>
+          <w:t>1</w:t>
         </w:r>
         <w:r>
           <w:rPr>
@@ -16767,6 +16823,7 @@
   <w:style w:type="character" w:default="1" w:styleId="a0">
     <w:name w:val="Default Paragraph Font"/>
     <w:uiPriority w:val="1"/>
+    <w:semiHidden/>
     <w:unhideWhenUsed/>
   </w:style>
   <w:style w:type="table" w:default="1" w:styleId="a1">
@@ -17212,7 +17269,7 @@
 </file>
 
 <file path=customXml/itemProps1.xml><?xml version="1.0" encoding="utf-8"?>
-<ds:datastoreItem xmlns:ds="http://schemas.openxmlformats.org/officeDocument/2006/customXml" ds:itemID="{30901B68-8A2E-4590-A80F-852FA301750B}">
+<ds:datastoreItem xmlns:ds="http://schemas.openxmlformats.org/officeDocument/2006/customXml" ds:itemID="{BE448818-9ED2-48E7-8D88-97CE1429E4C5}">
   <ds:schemaRefs>
     <ds:schemaRef ds:uri="http://schemas.openxmlformats.org/officeDocument/2006/bibliography"/>
   </ds:schemaRefs>

</xml_diff>